<commit_message>
Had an extra picture randomly in the document
</commit_message>
<xml_diff>
--- a/src/Proposedsolution.docx
+++ b/src/Proposedsolution.docx
@@ -4,13 +4,7 @@
   <w:body>
     <w:p>
       <w:r>
-        <w:t xml:space="preserve">What if we pulled the entire top column and had a master array of size according to the number of columns, and created </w:t>
-      </w:r>
-      <w:r>
-        <w:t>(or reused)</w:t>
-      </w:r>
-      <w:r>
-        <w:t xml:space="preserve"> an array for each student and just matched up the values of the top columns to the current index of the student array.</w:t>
+        <w:t>What if we pulled the entire top column and had a master array of size according to the number of columns, and created (or reused) an array for each student and just matched up the values of the top columns to the current index of the student array.</w:t>
       </w:r>
     </w:p>
     <w:p>
@@ -166,36 +160,7 @@
         </w:numPr>
       </w:pPr>
       <w:r>
-        <w:t xml:space="preserve">Maybe we can use a </w:t>
-      </w:r>
-      <w:proofErr w:type="spellStart"/>
-      <w:r>
-        <w:t>TreeMap</w:t>
-      </w:r>
-      <w:proofErr w:type="spellEnd"/>
-      <w:r>
-        <w:t xml:space="preserve"> to organize this somehow? Seems doable in an </w:t>
-      </w:r>
-      <w:proofErr w:type="spellStart"/>
-      <w:r>
-        <w:t>arrayList</w:t>
-      </w:r>
-      <w:proofErr w:type="spellEnd"/>
-      <w:r>
-        <w:t xml:space="preserve">, might eliminate complexity to try a </w:t>
-      </w:r>
-      <w:proofErr w:type="spellStart"/>
-      <w:r>
-        <w:t>T</w:t>
-      </w:r>
-      <w:bookmarkStart w:id="0" w:name="_GoBack"/>
-      <w:bookmarkEnd w:id="0"/>
-      <w:r>
-        <w:t>reeMap</w:t>
-      </w:r>
-      <w:proofErr w:type="spellEnd"/>
-      <w:r>
-        <w:t xml:space="preserve"> though.</w:t>
+        <w:t>Maybe we can use a TreeMap to organize this somehow? Seems doable in an arrayList, might eliminate complexity to try a TreeMap though.</w:t>
       </w:r>
     </w:p>
     <w:p>
@@ -208,23 +173,10 @@
       </w:pPr>
       <w:r>
         <w:lastRenderedPageBreak/>
-        <w:t xml:space="preserve">I think we have to have both strings before we can create an object for a </w:t>
-      </w:r>
-      <w:proofErr w:type="spellStart"/>
-      <w:r>
-        <w:t>TreeMap</w:t>
-      </w:r>
-      <w:proofErr w:type="spellEnd"/>
-      <w:r>
-        <w:t>…may not be able utilize it.</w:t>
-      </w:r>
-      <w:r>
-        <w:pict>
-          <v:shape id="_x0000_i1025" type="#_x0000_t75" style="width:467.25pt;height:146.25pt">
-            <v:imagedata r:id="rId5" o:title="proposed-solution"/>
-          </v:shape>
-        </w:pict>
-      </w:r>
+        <w:t>I think we have to have both strings before we can create an object for a TreeMap…may not be able utilize it.</w:t>
+      </w:r>
+      <w:bookmarkStart w:id="0" w:name="_GoBack"/>
+      <w:bookmarkEnd w:id="0"/>
     </w:p>
     <w:p>
       <w:pPr>
@@ -620,6 +572,7 @@
     <w:lsdException w:name="HTML Sample" w:semiHidden="1" w:unhideWhenUsed="1"/>
     <w:lsdException w:name="HTML Typewriter" w:semiHidden="1" w:unhideWhenUsed="1"/>
     <w:lsdException w:name="HTML Variable" w:semiHidden="1" w:unhideWhenUsed="1"/>
+    <w:lsdException w:name="Normal Table" w:semiHidden="1" w:unhideWhenUsed="1"/>
     <w:lsdException w:name="annotation subject" w:semiHidden="1" w:unhideWhenUsed="1"/>
     <w:lsdException w:name="No List" w:semiHidden="1" w:unhideWhenUsed="1"/>
     <w:lsdException w:name="Outline List 1" w:semiHidden="1" w:unhideWhenUsed="1"/>
@@ -666,8 +619,10 @@
     <w:lsdException w:name="Table Subtle 2" w:semiHidden="1" w:unhideWhenUsed="1"/>
     <w:lsdException w:name="Table Web 1" w:semiHidden="1" w:unhideWhenUsed="1"/>
     <w:lsdException w:name="Table Web 2" w:semiHidden="1" w:unhideWhenUsed="1"/>
+    <w:lsdException w:name="Table Web 3" w:semiHidden="1" w:unhideWhenUsed="1"/>
     <w:lsdException w:name="Balloon Text" w:semiHidden="1" w:unhideWhenUsed="1"/>
     <w:lsdException w:name="Table Grid" w:uiPriority="39"/>
+    <w:lsdException w:name="Table Theme" w:semiHidden="1" w:unhideWhenUsed="1"/>
     <w:lsdException w:name="Placeholder Text" w:semiHidden="1"/>
     <w:lsdException w:name="No Spacing" w:uiPriority="1" w:qFormat="1"/>
     <w:lsdException w:name="Light Shading" w:uiPriority="60"/>

</xml_diff>